<commit_message>
Changeing files name and acdding some documents
</commit_message>
<xml_diff>
--- a/Axis_hotel_review/Project Pruposal.docx
+++ b/Axis_hotel_review/Project Pruposal.docx
@@ -452,21 +452,11 @@
       <w:r>
         <w:t xml:space="preserve">The aim of the project is to </w:t>
       </w:r>
-      <w:proofErr w:type="spellStart"/>
       <w:r>
-        <w:t>analyse</w:t>
+        <w:t>analyze</w:t>
       </w:r>
-      <w:proofErr w:type="spellEnd"/>
       <w:r>
-        <w:t xml:space="preserve"> in detail the opinions expressed in </w:t>
-      </w:r>
-      <w:proofErr w:type="gramStart"/>
-      <w:r>
-        <w:t>Axis</w:t>
-      </w:r>
-      <w:proofErr w:type="gramEnd"/>
-      <w:r>
-        <w:t xml:space="preserve"> hotel reviews and to gather information on guest satisfaction with factors such as comfort, service, cleanliness and facilities. This analysis will help you understand the areas that are most praised and those that need improvement.</w:t>
+        <w:t xml:space="preserve"> in detail the opinions expressed in Axis hotel reviews and to gather information on guest satisfaction with factors such as comfort, service, cleanliness and facilities. This analysis will help you understand the areas that are most praised and those that need improvement.</w:t>
       </w:r>
     </w:p>
     <w:p>
@@ -485,18 +475,7 @@
         <w:tab/>
       </w:r>
       <w:r>
-        <w:t>G</w:t>
-      </w:r>
-      <w:r>
-        <w:t xml:space="preserve">oogle Reviews is a popular and easily accessible platform for users to review products, services and facilities. It is important because it is easy to use, users can leave </w:t>
-      </w:r>
-      <w:proofErr w:type="gramStart"/>
-      <w:r>
-        <w:t>1-5 star</w:t>
-      </w:r>
-      <w:proofErr w:type="gramEnd"/>
-      <w:r>
-        <w:t xml:space="preserve"> ratings and share their experiences in comments and photos. This gives access to a wide range of reviews and helps other users to make more informed decisions. The combination of diverse and easy-to-understand reviews makes Google Reviews an important tool for people looking for quick and reliable information.</w:t>
+        <w:t>Google Reviews is a popular and easily accessible platform for users to review products, services and facilities. It is important because it is easy to use, users can leave 1-5 star ratings and share their experiences in comments and photos. This gives access to a wide range of reviews and helps other users to make more informed decisions. The combination of diverse and easy-to-understand reviews makes Google Reviews an important tool for people looking for quick and reliable information.</w:t>
       </w:r>
     </w:p>
     <w:sectPr>
@@ -3539,6 +3518,7 @@
     <w:rsid w:val="00531EC4"/>
     <w:rsid w:val="0060225A"/>
     <w:rsid w:val="008121F6"/>
+    <w:rsid w:val="0090777D"/>
     <w:rsid w:val="009D1A20"/>
     <w:rsid w:val="00BB26C4"/>
     <w:rsid w:val="00C21910"/>
@@ -3547,6 +3527,7 @@
     <w:rsid w:val="00D73283"/>
     <w:rsid w:val="00D97B42"/>
     <w:rsid w:val="00DE5BB9"/>
+    <w:rsid w:val="00E53151"/>
     <w:rsid w:val="00E573D0"/>
     <w:rsid w:val="00FA77C1"/>
   </w:rsids>

</xml_diff>